<commit_message>
Added info in Files.docx about new folders
</commit_message>
<xml_diff>
--- a/convolution_simple/files.docx
+++ b/convolution_simple/files.docx
@@ -131,21 +131,19 @@
         <w:rPr>
           <w:lang w:val="en-US"/>
         </w:rPr>
-        <w:t xml:space="preserve">NOTE: - Once dataset is downloaded from </w:t>
-      </w:r>
-      <w:proofErr w:type="gramStart"/>
-      <w:r>
-        <w:rPr>
-          <w:lang w:val="en-US"/>
-        </w:rPr>
-        <w:t>Kaggle(</w:t>
-      </w:r>
-      <w:proofErr w:type="gramEnd"/>
-      <w:r>
-        <w:rPr>
-          <w:lang w:val="en-US"/>
-        </w:rPr>
-        <w:t>Link in README file). Make sure to create 2 folders with name train and validate and add any number of images you want to train and validate the model. This part is not included as uploading dataset is very hard because git upload speed is too low.</w:t>
+        <w:t>NOTE: - Once dataset is downloaded from Kaggle</w:t>
+      </w:r>
+      <w:r>
+        <w:rPr>
+          <w:lang w:val="en-US"/>
+        </w:rPr>
+        <w:t xml:space="preserve"> </w:t>
+      </w:r>
+      <w:r>
+        <w:rPr>
+          <w:lang w:val="en-US"/>
+        </w:rPr>
+        <w:t>(Link in README file). Make sure to create 2 folders with name train and validate and add any number of images you want to train and validate the model. This part is not included as uploading dataset is very hard because git upload speed is too low.</w:t>
       </w:r>
     </w:p>
     <w:p>
@@ -155,6 +153,32 @@
           <w:lang w:val="en-US"/>
         </w:rPr>
       </w:pPr>
+    </w:p>
+    <w:p>
+      <w:pPr>
+        <w:ind w:left="360"/>
+        <w:rPr>
+          <w:lang w:val="en-US"/>
+        </w:rPr>
+      </w:pPr>
+      <w:r>
+        <w:rPr>
+          <w:lang w:val="en-US"/>
+        </w:rPr>
+        <w:t xml:space="preserve">Update: - Issue_and_varification folder is added with snapshot. Reference_image1 and </w:t>
+      </w:r>
+      <w:r>
+        <w:rPr>
+          <w:lang w:val="en-US"/>
+        </w:rPr>
+        <w:t>Reference</w:t>
+      </w:r>
+      <w:r>
+        <w:rPr>
+          <w:lang w:val="en-US"/>
+        </w:rPr>
+        <w:t>_image2 are for reference to make sure code is working fine. One issue while training was system detects an empty file while training so make sure to search for empty file in dataset folders and remove it forcefully.</w:t>
+      </w:r>
     </w:p>
     <w:p>
       <w:pPr>

</xml_diff>